<commit_message>
Correcciones Diseño Catalogo Docentes
</commit_message>
<xml_diff>
--- a/07_Diseños UML/CHENDOSOFT Diseño Catalogo Docentes UML Diseño.docx
+++ b/07_Diseños UML/CHENDOSOFT Diseño Catalogo Docentes UML Diseño.docx
@@ -1790,10 +1790,10 @@
                 <w:lang w:val="en-US" w:eastAsia="en-US" w:bidi="ar-SA"/>
               </w:rPr>
               <w:drawing>
-                <wp:inline distT="0" distB="0" distL="0" distR="0" wp14:anchorId="3E7D4E5F" wp14:editId="7A3F90C1">
-                  <wp:extent cx="4420217" cy="2705478"/>
-                  <wp:effectExtent l="0" t="0" r="0" b="0"/>
-                  <wp:docPr id="7" name="Imagen 7"/>
+                <wp:inline distT="0" distB="0" distL="0" distR="0" wp14:anchorId="0BF02716" wp14:editId="54AD517D">
+                  <wp:extent cx="4010585" cy="1448002"/>
+                  <wp:effectExtent l="0" t="0" r="9525" b="0"/>
+                  <wp:docPr id="3" name="Imagen 3"/>
                   <wp:cNvGraphicFramePr>
                     <a:graphicFrameLocks xmlns:a="http://schemas.openxmlformats.org/drawingml/2006/main" noChangeAspect="1"/>
                   </wp:cNvGraphicFramePr>
@@ -1801,7 +1801,7 @@
                     <a:graphicData uri="http://schemas.openxmlformats.org/drawingml/2006/picture">
                       <pic:pic xmlns:pic="http://schemas.openxmlformats.org/drawingml/2006/picture">
                         <pic:nvPicPr>
-                          <pic:cNvPr id="7" name="160BDAB.tmp"/>
+                          <pic:cNvPr id="3" name="798B47D.tmp"/>
                           <pic:cNvPicPr/>
                         </pic:nvPicPr>
                         <pic:blipFill>
@@ -1819,7 +1819,7 @@
                         <pic:spPr>
                           <a:xfrm>
                             <a:off x="0" y="0"/>
-                            <a:ext cx="4420217" cy="2705478"/>
+                            <a:ext cx="4010585" cy="1448002"/>
                           </a:xfrm>
                           <a:prstGeom prst="rect">
                             <a:avLst/>
@@ -2127,7 +2127,7 @@
         <w:tblLook w:val="04A0" w:firstRow="1" w:lastRow="0" w:firstColumn="1" w:lastColumn="0" w:noHBand="0" w:noVBand="1"/>
       </w:tblPr>
       <w:tblGrid>
-        <w:gridCol w:w="9906"/>
+        <w:gridCol w:w="9684"/>
       </w:tblGrid>
       <w:tr>
         <w:tc>
@@ -2147,10 +2147,10 @@
                 <w:lang w:val="en-US" w:eastAsia="en-US" w:bidi="ar-SA"/>
               </w:rPr>
               <w:drawing>
-                <wp:inline distT="0" distB="0" distL="0" distR="0" wp14:anchorId="31338F64" wp14:editId="0051AB8A">
-                  <wp:extent cx="6152515" cy="674370"/>
-                  <wp:effectExtent l="0" t="0" r="635" b="0"/>
-                  <wp:docPr id="11" name="Imagen 11"/>
+                <wp:inline distT="0" distB="0" distL="0" distR="0" wp14:anchorId="0F59F2AA" wp14:editId="4D565F3B">
+                  <wp:extent cx="3364484" cy="2135675"/>
+                  <wp:effectExtent l="0" t="0" r="7620" b="0"/>
+                  <wp:docPr id="6" name="Imagen 6"/>
                   <wp:cNvGraphicFramePr>
                     <a:graphicFrameLocks xmlns:a="http://schemas.openxmlformats.org/drawingml/2006/main" noChangeAspect="1"/>
                   </wp:cNvGraphicFramePr>
@@ -2158,10 +2158,10 @@
                     <a:graphicData uri="http://schemas.openxmlformats.org/drawingml/2006/picture">
                       <pic:pic xmlns:pic="http://schemas.openxmlformats.org/drawingml/2006/picture">
                         <pic:nvPicPr>
-                          <pic:cNvPr id="11" name="160B9C7.tmp"/>
+                          <pic:cNvPr id="6" name="798625F.tmp"/>
                           <pic:cNvPicPr/>
                         </pic:nvPicPr>
-                        <pic:blipFill>
+                        <pic:blipFill rotWithShape="1">
                           <a:blip r:embed="rId12">
                             <a:extLst>
                               <a:ext uri="{28A0092B-C50C-407E-A947-70E740481C1C}">
@@ -2169,18 +2169,25 @@
                               </a:ext>
                             </a:extLst>
                           </a:blip>
-                          <a:stretch>
-                            <a:fillRect/>
-                          </a:stretch>
+                          <a:srcRect l="9513" t="20985" r="35795" b="14527"/>
+                          <a:stretch/>
                         </pic:blipFill>
-                        <pic:spPr>
+                        <pic:spPr bwMode="auto">
                           <a:xfrm>
                             <a:off x="0" y="0"/>
-                            <a:ext cx="6152515" cy="674370"/>
+                            <a:ext cx="3364917" cy="2135950"/>
                           </a:xfrm>
                           <a:prstGeom prst="rect">
                             <a:avLst/>
                           </a:prstGeom>
+                          <a:ln>
+                            <a:noFill/>
+                          </a:ln>
+                          <a:extLst>
+                            <a:ext uri="{53640926-AAD7-44D8-BBD7-CCE9431645EC}">
+                              <a14:shadowObscured xmlns:a14="http://schemas.microsoft.com/office/drawing/2010/main"/>
+                            </a:ext>
+                          </a:extLst>
                         </pic:spPr>
                       </pic:pic>
                     </a:graphicData>
@@ -2357,10 +2364,10 @@
                 <w:lang w:val="en-US" w:eastAsia="en-US" w:bidi="ar-SA"/>
               </w:rPr>
               <w:drawing>
-                <wp:inline distT="0" distB="0" distL="0" distR="0" wp14:anchorId="6AA5E17D" wp14:editId="2BC75640">
-                  <wp:extent cx="4610100" cy="2276475"/>
-                  <wp:effectExtent l="0" t="0" r="0" b="9525"/>
-                  <wp:docPr id="8" name="Imagen 8"/>
+                <wp:inline distT="0" distB="0" distL="0" distR="0" wp14:anchorId="7619924C" wp14:editId="257EA799">
+                  <wp:extent cx="3585533" cy="3467405"/>
+                  <wp:effectExtent l="0" t="0" r="0" b="0"/>
+                  <wp:docPr id="2" name="Imagen 2"/>
                   <wp:cNvGraphicFramePr>
                     <a:graphicFrameLocks xmlns:a="http://schemas.openxmlformats.org/drawingml/2006/main" noChangeAspect="1"/>
                   </wp:cNvGraphicFramePr>
@@ -2368,10 +2375,8 @@
                     <a:graphicData uri="http://schemas.openxmlformats.org/drawingml/2006/picture">
                       <pic:pic xmlns:pic="http://schemas.openxmlformats.org/drawingml/2006/picture">
                         <pic:nvPicPr>
-                          <pic:cNvPr id="0" name="Picture 3"/>
-                          <pic:cNvPicPr>
-                            <a:picLocks noChangeAspect="1" noChangeArrowheads="1"/>
-                          </pic:cNvPicPr>
+                          <pic:cNvPr id="2" name="798A3CC.tmp"/>
+                          <pic:cNvPicPr/>
                         </pic:nvPicPr>
                         <pic:blipFill>
                           <a:blip r:embed="rId13">
@@ -2381,23 +2386,18 @@
                               </a:ext>
                             </a:extLst>
                           </a:blip>
-                          <a:srcRect/>
                           <a:stretch>
                             <a:fillRect/>
                           </a:stretch>
                         </pic:blipFill>
-                        <pic:spPr bwMode="auto">
+                        <pic:spPr>
                           <a:xfrm>
                             <a:off x="0" y="0"/>
-                            <a:ext cx="4610100" cy="2276475"/>
+                            <a:ext cx="3585749" cy="3467613"/>
                           </a:xfrm>
                           <a:prstGeom prst="rect">
                             <a:avLst/>
                           </a:prstGeom>
-                          <a:noFill/>
-                          <a:ln>
-                            <a:noFill/>
-                          </a:ln>
                         </pic:spPr>
                       </pic:pic>
                     </a:graphicData>
@@ -2553,7 +2553,7 @@
         <w:tblLook w:val="04A0" w:firstRow="1" w:lastRow="0" w:firstColumn="1" w:lastColumn="0" w:noHBand="0" w:noVBand="1"/>
       </w:tblPr>
       <w:tblGrid>
-        <w:gridCol w:w="10656"/>
+        <w:gridCol w:w="10072"/>
       </w:tblGrid>
       <w:tr>
         <w:trPr>
@@ -2565,16 +2565,17 @@
             <w:shd w:val="clear" w:color="auto" w:fill="auto"/>
           </w:tcPr>
           <w:p>
+            <w:bookmarkStart w:id="14" w:name="_GoBack"/>
             <w:r>
               <w:rPr>
                 <w:noProof/>
                 <w:lang w:val="en-US" w:eastAsia="en-US" w:bidi="ar-SA"/>
               </w:rPr>
               <w:drawing>
-                <wp:inline distT="0" distB="0" distL="0" distR="0" wp14:anchorId="4C309AEE" wp14:editId="0440CF82">
-                  <wp:extent cx="6626432" cy="2660015"/>
-                  <wp:effectExtent l="0" t="0" r="3175" b="6985"/>
-                  <wp:docPr id="1" name="Imagen 1"/>
+                <wp:inline distT="0" distB="0" distL="0" distR="0" wp14:anchorId="5C31550F" wp14:editId="15875429">
+                  <wp:extent cx="4315427" cy="3410426"/>
+                  <wp:effectExtent l="0" t="0" r="9525" b="0"/>
+                  <wp:docPr id="10" name="Imagen 10"/>
                   <wp:cNvGraphicFramePr>
                     <a:graphicFrameLocks xmlns:a="http://schemas.openxmlformats.org/drawingml/2006/main" noChangeAspect="1"/>
                   </wp:cNvGraphicFramePr>
@@ -2582,7 +2583,7 @@
                     <a:graphicData uri="http://schemas.openxmlformats.org/drawingml/2006/picture">
                       <pic:pic xmlns:pic="http://schemas.openxmlformats.org/drawingml/2006/picture">
                         <pic:nvPicPr>
-                          <pic:cNvPr id="1" name="7C41005.tmp"/>
+                          <pic:cNvPr id="10" name="798F62E.tmp"/>
                           <pic:cNvPicPr/>
                         </pic:nvPicPr>
                         <pic:blipFill>
@@ -2600,7 +2601,7 @@
                         <pic:spPr>
                           <a:xfrm>
                             <a:off x="0" y="0"/>
-                            <a:ext cx="6644892" cy="2667425"/>
+                            <a:ext cx="4315427" cy="3410426"/>
                           </a:xfrm>
                           <a:prstGeom prst="rect">
                             <a:avLst/>
@@ -2612,6 +2613,7 @@
                 </wp:inline>
               </w:drawing>
             </w:r>
+            <w:bookmarkEnd w:id="14"/>
           </w:p>
         </w:tc>
       </w:tr>
@@ -2625,8 +2627,6 @@
         </w:tabs>
         <w:ind w:left="0" w:firstLine="0"/>
       </w:pPr>
-      <w:bookmarkStart w:id="14" w:name="_GoBack"/>
-      <w:bookmarkEnd w:id="14"/>
     </w:p>
     <w:sectPr>
       <w:footnotePr>
@@ -2720,7 +2720,7 @@
             <w:rPr>
               <w:noProof/>
             </w:rPr>
-            <w:t>2</w:t>
+            <w:t>3</w:t>
           </w:r>
           <w:r>
             <w:fldChar w:fldCharType="end"/>

</xml_diff>